<commit_message>
Frontend et backend applique au modele de Maimouna
</commit_message>
<xml_diff>
--- a/🔧 DESCRIPTION DU BACKEND.docx
+++ b/🔧 DESCRIPTION DU BACKEND.docx
@@ -34,6 +34,21 @@
       </w:pPr>
       <w:r>
         <w:rPr>
+          <w:b/>
+          <w:bCs/>
+        </w:rPr>
+        <w:t xml:space="preserve">Note : Ma branche c’est  Dev </w:t>
+      </w:r>
+    </w:p>
+    <w:p>
+      <w:pPr>
+        <w:rPr>
+          <w:b/>
+          <w:bCs/>
+        </w:rPr>
+      </w:pPr>
+      <w:r>
+        <w:rPr>
           <w:rFonts w:ascii="Segoe UI Emoji" w:hAnsi="Segoe UI Emoji" w:cs="Segoe UI Emoji"/>
           <w:b/>
           <w:bCs/>
@@ -213,12 +228,10 @@
     </w:p>
     <w:p>
       <w:proofErr w:type="spellStart"/>
-      <w:proofErr w:type="gramStart"/>
       <w:r>
         <w:t>bash</w:t>
       </w:r>
       <w:proofErr w:type="spellEnd"/>
-      <w:proofErr w:type="gramEnd"/>
     </w:p>
     <w:p>
       <w:proofErr w:type="spellStart"/>
@@ -229,12 +242,10 @@
     </w:p>
     <w:p>
       <w:proofErr w:type="spellStart"/>
-      <w:proofErr w:type="gramStart"/>
       <w:r>
         <w:t>flask</w:t>
       </w:r>
       <w:proofErr w:type="spellEnd"/>
-      <w:proofErr w:type="gramEnd"/>
       <w:r>
         <w:t xml:space="preserve"> </w:t>
       </w:r>
@@ -380,11 +391,9 @@
       </w:r>
     </w:p>
     <w:p>
-      <w:proofErr w:type="gramStart"/>
       <w:r>
         <w:t>python</w:t>
       </w:r>
-      <w:proofErr w:type="gramEnd"/>
     </w:p>
     <w:p>
       <w:proofErr w:type="spellStart"/>
@@ -394,13 +403,8 @@
       <w:proofErr w:type="spellEnd"/>
     </w:p>
     <w:p>
-      <w:proofErr w:type="gramStart"/>
-      <w:r>
-        <w:t>id</w:t>
-      </w:r>
-      <w:proofErr w:type="gramEnd"/>
-      <w:r>
-        <w:t xml:space="preserve">, </w:t>
+      <w:r>
+        <w:t xml:space="preserve">id, </w:t>
       </w:r>
       <w:proofErr w:type="spellStart"/>
       <w:r>
@@ -437,28 +441,21 @@
       <w:proofErr w:type="spellEnd"/>
     </w:p>
     <w:p>
-      <w:proofErr w:type="gramStart"/>
-      <w:r>
+      <w:r>
+        <w:lastRenderedPageBreak/>
         <w:t>python</w:t>
       </w:r>
-      <w:proofErr w:type="gramEnd"/>
     </w:p>
     <w:p>
       <w:proofErr w:type="spellStart"/>
       <w:r>
-        <w:lastRenderedPageBreak/>
         <w:t>CopierModifier</w:t>
       </w:r>
       <w:proofErr w:type="spellEnd"/>
     </w:p>
     <w:p>
-      <w:proofErr w:type="gramStart"/>
-      <w:r>
-        <w:t>id</w:t>
-      </w:r>
-      <w:proofErr w:type="gramEnd"/>
-      <w:r>
-        <w:t xml:space="preserve">, nom, </w:t>
+      <w:r>
+        <w:t xml:space="preserve">id, nom, </w:t>
       </w:r>
       <w:proofErr w:type="spellStart"/>
       <w:r>
@@ -777,11 +774,9 @@
       </w:r>
     </w:p>
     <w:p>
-      <w:proofErr w:type="gramStart"/>
       <w:r>
         <w:t>java</w:t>
       </w:r>
-      <w:proofErr w:type="gramEnd"/>
     </w:p>
     <w:p>
       <w:proofErr w:type="spellStart"/>
@@ -791,13 +786,8 @@
       <w:proofErr w:type="spellEnd"/>
     </w:p>
     <w:p>
-      <w:proofErr w:type="gramStart"/>
-      <w:r>
-        <w:t>absence</w:t>
-      </w:r>
-      <w:proofErr w:type="gramEnd"/>
-      <w:r>
-        <w:t>-app/</w:t>
+      <w:r>
+        <w:t>absence-app/</w:t>
       </w:r>
     </w:p>
     <w:p>
@@ -827,6 +817,7 @@
         <w:rPr>
           <w:rFonts w:ascii="MS Gothic" w:eastAsia="MS Gothic" w:hAnsi="MS Gothic" w:cs="MS Gothic" w:hint="eastAsia"/>
         </w:rPr>
+        <w:lastRenderedPageBreak/>
         <w:t>├</w:t>
       </w:r>
       <w:r>
@@ -841,7 +832,6 @@
     </w:p>
     <w:p>
       <w:r>
-        <w:lastRenderedPageBreak/>
         <w:t>│</w:t>
       </w:r>
     </w:p>

</xml_diff>